<commit_message>
File Upload Using Multipart in Capstone
</commit_message>
<xml_diff>
--- a/Capstone Project 17-07-2022/Http service.docx
+++ b/Capstone Project 17-07-2022/Http service.docx
@@ -74,6 +74,7 @@
     <w:p>
       <w:pPr>
         <w:rPr>
+          <w:rStyle w:val="Hyperlink"/>
           <w:sz w:val="36"/>
           <w:szCs w:val="36"/>
         </w:rPr>
@@ -98,6 +99,57 @@
           <w:t>https://jsonplaceholder.typicode.com/users</w:t>
         </w:r>
       </w:hyperlink>
+    </w:p>
+    <w:p>
+      <w:pPr>
+        <w:shd w:val="clear" w:color="auto" w:fill="1E1E1E"/>
+        <w:spacing w:line="360" w:lineRule="atLeast"/>
+        <w:rPr>
+          <w:rFonts w:ascii="Consolas" w:eastAsia="Times New Roman" w:hAnsi="Consolas" w:cs="Times New Roman"/>
+          <w:color w:val="D4D4D4"/>
+          <w:sz w:val="27"/>
+          <w:szCs w:val="27"/>
+          <w:lang w:bidi="gu-IN"/>
+        </w:rPr>
+      </w:pPr>
+      <w:proofErr w:type="gramStart"/>
+      <w:r>
+        <w:rPr>
+          <w:rStyle w:val="Hyperlink"/>
+          <w:sz w:val="36"/>
+          <w:szCs w:val="36"/>
+        </w:rPr>
+        <w:t xml:space="preserve">Or  </w:t>
+      </w:r>
+      <w:r>
+        <w:rPr>
+          <w:rFonts w:ascii="Consolas" w:eastAsia="Times New Roman" w:hAnsi="Consolas" w:cs="Times New Roman"/>
+          <w:color w:val="CE9178"/>
+          <w:sz w:val="27"/>
+          <w:szCs w:val="27"/>
+          <w:lang w:bidi="gu-IN"/>
+        </w:rPr>
+        <w:t>http</w:t>
+      </w:r>
+      <w:proofErr w:type="gramEnd"/>
+      <w:r>
+        <w:rPr>
+          <w:rFonts w:ascii="Consolas" w:eastAsia="Times New Roman" w:hAnsi="Consolas" w:cs="Times New Roman"/>
+          <w:color w:val="CE9178"/>
+          <w:sz w:val="27"/>
+          <w:szCs w:val="27"/>
+          <w:lang w:bidi="gu-IN"/>
+        </w:rPr>
+        <w:t>://localhost:8082/api/user/</w:t>
+      </w:r>
+    </w:p>
+    <w:p>
+      <w:pPr>
+        <w:rPr>
+          <w:sz w:val="36"/>
+          <w:szCs w:val="36"/>
+        </w:rPr>
+      </w:pPr>
     </w:p>
     <w:p>
       <w:pPr>
@@ -239,6 +291,7 @@
           <w:sz w:val="36"/>
           <w:szCs w:val="36"/>
         </w:rPr>
+        <w:lastRenderedPageBreak/>
         <w:t>Step</w:t>
       </w:r>
       <w:proofErr w:type="gramStart"/>
@@ -307,7 +360,6 @@
           <w:sz w:val="36"/>
           <w:szCs w:val="36"/>
         </w:rPr>
-        <w:lastRenderedPageBreak/>
         <w:t>Step</w:t>
       </w:r>
       <w:proofErr w:type="gramStart"/>
@@ -1696,6 +1748,7 @@
           <w:szCs w:val="27"/>
           <w:lang w:bidi="gu-IN"/>
         </w:rPr>
+        <w:lastRenderedPageBreak/>
         <w:t xml:space="preserve">  </w:t>
       </w:r>
       <w:r>
@@ -1885,7 +1938,6 @@
           <w:highlight w:val="darkBlue"/>
           <w:lang w:bidi="gu-IN"/>
         </w:rPr>
-        <w:lastRenderedPageBreak/>
         <w:t xml:space="preserve">  </w:t>
       </w:r>
       <w:proofErr w:type="gramStart"/>
@@ -3608,6 +3660,7 @@
           <w:highlight w:val="darkBlue"/>
           <w:lang w:bidi="gu-IN"/>
         </w:rPr>
+        <w:lastRenderedPageBreak/>
         <w:t xml:space="preserve">  </w:t>
       </w:r>
       <w:proofErr w:type="spellStart"/>
@@ -3695,7 +3748,6 @@
           <w:highlight w:val="darkBlue"/>
           <w:lang w:bidi="gu-IN"/>
         </w:rPr>
-        <w:lastRenderedPageBreak/>
         <w:t xml:space="preserve">  </w:t>
       </w:r>
       <w:proofErr w:type="spellStart"/>
@@ -5487,6 +5539,7 @@
           <w:szCs w:val="27"/>
           <w:lang w:bidi="gu-IN"/>
         </w:rPr>
+        <w:lastRenderedPageBreak/>
         <w:t xml:space="preserve">    </w:t>
       </w:r>
       <w:proofErr w:type="spellStart"/>
@@ -5577,7 +5630,6 @@
           <w:szCs w:val="27"/>
           <w:lang w:bidi="gu-IN"/>
         </w:rPr>
-        <w:lastRenderedPageBreak/>
         <w:t xml:space="preserve">    </w:t>
       </w:r>
       <w:proofErr w:type="spellStart"/>
@@ -7574,7 +7626,6 @@
           <w:szCs w:val="27"/>
           <w:lang w:bidi="gu-IN"/>
         </w:rPr>
-        <w:lastRenderedPageBreak/>
         <w:t xml:space="preserve">  </w:t>
       </w:r>
       <w:proofErr w:type="gramStart"/>
@@ -9910,32 +9961,23 @@
           <w:sz w:val="36"/>
           <w:szCs w:val="36"/>
         </w:rPr>
-        <w:t xml:space="preserve">Step: 10 </w:t>
-      </w:r>
-      <w:bookmarkStart w:id="0" w:name="_GoBack"/>
-      <w:r>
+        <w:lastRenderedPageBreak/>
+        <w:t>Step: 10 Load Data in User Component</w:t>
+      </w:r>
+    </w:p>
+    <w:p>
+      <w:pPr>
         <w:rPr>
           <w:sz w:val="36"/>
           <w:szCs w:val="36"/>
         </w:rPr>
-        <w:t>Load Data in User Component</w:t>
-      </w:r>
-      <w:bookmarkEnd w:id="0"/>
-    </w:p>
-    <w:p>
-      <w:pPr>
+      </w:pPr>
+      <w:proofErr w:type="spellStart"/>
+      <w:r>
         <w:rPr>
           <w:sz w:val="36"/>
           <w:szCs w:val="36"/>
         </w:rPr>
-      </w:pPr>
-      <w:proofErr w:type="spellStart"/>
-      <w:r>
-        <w:rPr>
-          <w:sz w:val="36"/>
-          <w:szCs w:val="36"/>
-        </w:rPr>
-        <w:lastRenderedPageBreak/>
         <w:t>Goto</w:t>
       </w:r>
       <w:proofErr w:type="spellEnd"/>
@@ -9953,7 +9995,27 @@
           <w:sz w:val="36"/>
           <w:szCs w:val="36"/>
         </w:rPr>
-        <w:t>user.omponent.html</w:t>
+        <w:t>user.</w:t>
+      </w:r>
+      <w:r>
+        <w:rPr>
+          <w:b/>
+          <w:bCs/>
+          <w:sz w:val="36"/>
+          <w:szCs w:val="36"/>
+        </w:rPr>
+        <w:t>C</w:t>
+      </w:r>
+      <w:bookmarkStart w:id="0" w:name="_GoBack"/>
+      <w:bookmarkEnd w:id="0"/>
+      <w:r>
+        <w:rPr>
+          <w:b/>
+          <w:bCs/>
+          <w:sz w:val="36"/>
+          <w:szCs w:val="36"/>
+        </w:rPr>
+        <w:t>omponent.html</w:t>
       </w:r>
       <w:r>
         <w:rPr>

</xml_diff>